<commit_message>
WorkShop unit 2 v2.3
</commit_message>
<xml_diff>
--- a/ws/galarza/u2/ws13ReverseEngineeringReview/ws13ReverseEngineeringReview.docx
+++ b/ws/galarza/u2/ws13ReverseEngineeringReview/ws13ReverseEngineeringReview.docx
@@ -184,6 +184,519 @@
           <w:color w:val="4A86E8"/>
           <w:sz w:val="28"/>
           <w:szCs w:val="28"/>
+        </w:rPr>
+      </w:pPr>
+      <w:r>
+        <w:rPr>
+          <w:noProof/>
+          <w:color w:val="4A86E8"/>
+          <w:sz w:val="28"/>
+          <w:szCs w:val="28"/>
+        </w:rPr>
+        <w:drawing>
+          <wp:inline distT="114300" distB="114300" distL="114300" distR="114300" wp14:anchorId="247876D4" wp14:editId="247876D5">
+            <wp:extent cx="5731200" cy="2463800"/>
+            <wp:effectExtent l="0" t="0" r="0" b="0"/>
+            <wp:docPr id="6" name="image4.png"/>
+            <wp:cNvGraphicFramePr/>
+            <a:graphic xmlns:a="http://schemas.openxmlformats.org/drawingml/2006/main">
+              <a:graphicData uri="http://schemas.openxmlformats.org/drawingml/2006/picture">
+                <pic:pic xmlns:pic="http://schemas.openxmlformats.org/drawingml/2006/picture">
+                  <pic:nvPicPr>
+                    <pic:cNvPr id="0" name="image4.png"/>
+                    <pic:cNvPicPr preferRelativeResize="0"/>
+                  </pic:nvPicPr>
+                  <pic:blipFill>
+                    <a:blip r:embed="rId5"/>
+                    <a:srcRect/>
+                    <a:stretch>
+                      <a:fillRect/>
+                    </a:stretch>
+                  </pic:blipFill>
+                  <pic:spPr>
+                    <a:xfrm>
+                      <a:off x="0" y="0"/>
+                      <a:ext cx="5731200" cy="2463800"/>
+                    </a:xfrm>
+                    <a:prstGeom prst="rect">
+                      <a:avLst/>
+                    </a:prstGeom>
+                    <a:ln/>
+                  </pic:spPr>
+                </pic:pic>
+              </a:graphicData>
+            </a:graphic>
+          </wp:inline>
+        </w:drawing>
+      </w:r>
+    </w:p>
+    <w:p>
+      <w:pPr>
+        <w:jc w:val="center"/>
+        <w:rPr>
+          <w:color w:val="4A86E8"/>
+          <w:sz w:val="28"/>
+          <w:szCs w:val="28"/>
+        </w:rPr>
+      </w:pPr>
+    </w:p>
+    <w:p>
+      <w:pPr>
+        <w:jc w:val="center"/>
+        <w:rPr>
+          <w:color w:val="4A86E8"/>
+          <w:sz w:val="28"/>
+          <w:szCs w:val="28"/>
+        </w:rPr>
+      </w:pPr>
+    </w:p>
+    <w:p>
+      <w:pPr>
+        <w:rPr>
+          <w:sz w:val="18"/>
+          <w:szCs w:val="18"/>
+        </w:rPr>
+      </w:pPr>
+      <w:r>
+        <w:rPr>
+          <w:sz w:val="18"/>
+          <w:szCs w:val="18"/>
+        </w:rPr>
+        <w:t>Rubric:</w:t>
+      </w:r>
+    </w:p>
+    <w:p>
+      <w:pPr>
+        <w:rPr>
+          <w:sz w:val="18"/>
+          <w:szCs w:val="18"/>
+        </w:rPr>
+      </w:pPr>
+      <w:r>
+        <w:rPr>
+          <w:sz w:val="18"/>
+          <w:szCs w:val="18"/>
+        </w:rPr>
+        <w:t>Classes:</w:t>
+      </w:r>
+    </w:p>
+    <w:p>
+      <w:pPr>
+        <w:rPr>
+          <w:sz w:val="18"/>
+          <w:szCs w:val="18"/>
+        </w:rPr>
+      </w:pPr>
+      <w:r>
+        <w:rPr>
+          <w:sz w:val="18"/>
+          <w:szCs w:val="18"/>
+        </w:rPr>
+        <w:t>POOExam1P27</w:t>
+      </w:r>
+      <w:r>
+        <w:rPr>
+          <w:sz w:val="18"/>
+          <w:szCs w:val="18"/>
+        </w:rPr>
+        <w:tab/>
+        <w:t>0.5/1</w:t>
+      </w:r>
+      <w:r>
+        <w:rPr>
+          <w:sz w:val="18"/>
+          <w:szCs w:val="18"/>
+        </w:rPr>
+        <w:tab/>
+        <w:t>No attributes and methods</w:t>
+      </w:r>
+      <w:r>
+        <w:rPr>
+          <w:sz w:val="18"/>
+          <w:szCs w:val="18"/>
+        </w:rPr>
+        <w:tab/>
+      </w:r>
+    </w:p>
+    <w:p>
+      <w:pPr>
+        <w:rPr>
+          <w:sz w:val="18"/>
+          <w:szCs w:val="18"/>
+        </w:rPr>
+      </w:pPr>
+      <w:r>
+        <w:rPr>
+          <w:sz w:val="18"/>
+          <w:szCs w:val="18"/>
+        </w:rPr>
+        <w:t>A</w:t>
+      </w:r>
+      <w:r>
+        <w:rPr>
+          <w:sz w:val="18"/>
+          <w:szCs w:val="18"/>
+        </w:rPr>
+        <w:tab/>
+        <w:t>/1</w:t>
+      </w:r>
+    </w:p>
+    <w:p>
+      <w:pPr>
+        <w:rPr>
+          <w:sz w:val="18"/>
+          <w:szCs w:val="18"/>
+        </w:rPr>
+      </w:pPr>
+      <w:r>
+        <w:rPr>
+          <w:sz w:val="18"/>
+          <w:szCs w:val="18"/>
+        </w:rPr>
+        <w:t>B</w:t>
+      </w:r>
+      <w:r>
+        <w:rPr>
+          <w:sz w:val="18"/>
+          <w:szCs w:val="18"/>
+        </w:rPr>
+        <w:tab/>
+        <w:t>/1</w:t>
+      </w:r>
+    </w:p>
+    <w:p>
+      <w:pPr>
+        <w:rPr>
+          <w:sz w:val="18"/>
+          <w:szCs w:val="18"/>
+        </w:rPr>
+      </w:pPr>
+      <w:r>
+        <w:rPr>
+          <w:sz w:val="18"/>
+          <w:szCs w:val="18"/>
+        </w:rPr>
+        <w:t>C</w:t>
+      </w:r>
+      <w:r>
+        <w:rPr>
+          <w:sz w:val="18"/>
+          <w:szCs w:val="18"/>
+        </w:rPr>
+        <w:tab/>
+        <w:t>/1</w:t>
+      </w:r>
+    </w:p>
+    <w:p>
+      <w:pPr>
+        <w:rPr>
+          <w:sz w:val="18"/>
+          <w:szCs w:val="18"/>
+        </w:rPr>
+      </w:pPr>
+      <w:r>
+        <w:rPr>
+          <w:sz w:val="18"/>
+          <w:szCs w:val="18"/>
+        </w:rPr>
+        <w:t>E</w:t>
+      </w:r>
+      <w:r>
+        <w:rPr>
+          <w:sz w:val="18"/>
+          <w:szCs w:val="18"/>
+        </w:rPr>
+        <w:tab/>
+        <w:t>/1</w:t>
+      </w:r>
+    </w:p>
+    <w:p>
+      <w:pPr>
+        <w:rPr>
+          <w:sz w:val="18"/>
+          <w:szCs w:val="18"/>
+        </w:rPr>
+      </w:pPr>
+    </w:p>
+    <w:p>
+      <w:pPr>
+        <w:rPr>
+          <w:sz w:val="18"/>
+          <w:szCs w:val="18"/>
+        </w:rPr>
+      </w:pPr>
+      <w:r>
+        <w:rPr>
+          <w:sz w:val="18"/>
+          <w:szCs w:val="18"/>
+        </w:rPr>
+        <w:t>POO - E</w:t>
+      </w:r>
+      <w:r>
+        <w:rPr>
+          <w:sz w:val="18"/>
+          <w:szCs w:val="18"/>
+        </w:rPr>
+        <w:tab/>
+        <w:t>/1</w:t>
+      </w:r>
+    </w:p>
+    <w:p>
+      <w:pPr>
+        <w:rPr>
+          <w:sz w:val="18"/>
+          <w:szCs w:val="18"/>
+        </w:rPr>
+      </w:pPr>
+      <w:r>
+        <w:rPr>
+          <w:sz w:val="18"/>
+          <w:szCs w:val="18"/>
+        </w:rPr>
+        <w:t>A -&gt; B</w:t>
+      </w:r>
+      <w:r>
+        <w:rPr>
+          <w:sz w:val="18"/>
+          <w:szCs w:val="18"/>
+        </w:rPr>
+        <w:tab/>
+      </w:r>
+      <w:r>
+        <w:rPr>
+          <w:sz w:val="18"/>
+          <w:szCs w:val="18"/>
+        </w:rPr>
+        <w:tab/>
+        <w:t>0/1</w:t>
+      </w:r>
+      <w:r>
+        <w:rPr>
+          <w:sz w:val="18"/>
+          <w:szCs w:val="18"/>
+        </w:rPr>
+        <w:tab/>
+        <w:t>No relation, wrong relation</w:t>
+      </w:r>
+    </w:p>
+    <w:p>
+      <w:pPr>
+        <w:rPr>
+          <w:sz w:val="18"/>
+          <w:szCs w:val="18"/>
+        </w:rPr>
+      </w:pPr>
+      <w:r>
+        <w:rPr>
+          <w:sz w:val="18"/>
+          <w:szCs w:val="18"/>
+        </w:rPr>
+        <w:t>A -&gt; B</w:t>
+      </w:r>
+      <w:r>
+        <w:rPr>
+          <w:sz w:val="18"/>
+          <w:szCs w:val="18"/>
+        </w:rPr>
+        <w:tab/>
+      </w:r>
+      <w:r>
+        <w:rPr>
+          <w:sz w:val="18"/>
+          <w:szCs w:val="18"/>
+        </w:rPr>
+        <w:tab/>
+        <w:t>/1</w:t>
+      </w:r>
+    </w:p>
+    <w:p>
+      <w:pPr>
+        <w:rPr>
+          <w:sz w:val="18"/>
+          <w:szCs w:val="18"/>
+        </w:rPr>
+      </w:pPr>
+      <w:r>
+        <w:rPr>
+          <w:sz w:val="18"/>
+          <w:szCs w:val="18"/>
+        </w:rPr>
+        <w:t>E -&gt; A</w:t>
+      </w:r>
+      <w:r>
+        <w:rPr>
+          <w:sz w:val="18"/>
+          <w:szCs w:val="18"/>
+        </w:rPr>
+        <w:tab/>
+      </w:r>
+      <w:r>
+        <w:rPr>
+          <w:sz w:val="18"/>
+          <w:szCs w:val="18"/>
+        </w:rPr>
+        <w:tab/>
+        <w:t>/1</w:t>
+      </w:r>
+    </w:p>
+    <w:p>
+      <w:pPr>
+        <w:rPr>
+          <w:sz w:val="18"/>
+          <w:szCs w:val="18"/>
+        </w:rPr>
+      </w:pPr>
+      <w:r>
+        <w:rPr>
+          <w:sz w:val="18"/>
+          <w:szCs w:val="18"/>
+        </w:rPr>
+        <w:t>E -&gt; B</w:t>
+      </w:r>
+      <w:r>
+        <w:rPr>
+          <w:sz w:val="18"/>
+          <w:szCs w:val="18"/>
+        </w:rPr>
+        <w:tab/>
+      </w:r>
+      <w:r>
+        <w:rPr>
+          <w:sz w:val="18"/>
+          <w:szCs w:val="18"/>
+        </w:rPr>
+        <w:tab/>
+        <w:t>/1</w:t>
+      </w:r>
+    </w:p>
+    <w:p>
+      <w:pPr>
+        <w:rPr>
+          <w:sz w:val="18"/>
+          <w:szCs w:val="18"/>
+        </w:rPr>
+      </w:pPr>
+      <w:r>
+        <w:rPr>
+          <w:sz w:val="18"/>
+          <w:szCs w:val="18"/>
+        </w:rPr>
+        <w:t>E -&gt; C</w:t>
+      </w:r>
+      <w:r>
+        <w:rPr>
+          <w:sz w:val="18"/>
+          <w:szCs w:val="18"/>
+        </w:rPr>
+        <w:tab/>
+      </w:r>
+      <w:r>
+        <w:rPr>
+          <w:sz w:val="18"/>
+          <w:szCs w:val="18"/>
+        </w:rPr>
+        <w:tab/>
+        <w:t>/1</w:t>
+      </w:r>
+    </w:p>
+    <w:p>
+      <w:pPr>
+        <w:rPr>
+          <w:sz w:val="18"/>
+          <w:szCs w:val="18"/>
+        </w:rPr>
+      </w:pPr>
+      <w:r>
+        <w:rPr>
+          <w:sz w:val="18"/>
+          <w:szCs w:val="18"/>
+        </w:rPr>
+        <w:t>C -&gt; B</w:t>
+      </w:r>
+      <w:r>
+        <w:rPr>
+          <w:sz w:val="18"/>
+          <w:szCs w:val="18"/>
+        </w:rPr>
+        <w:tab/>
+      </w:r>
+      <w:r>
+        <w:rPr>
+          <w:sz w:val="18"/>
+          <w:szCs w:val="18"/>
+        </w:rPr>
+        <w:tab/>
+        <w:t>/1</w:t>
+      </w:r>
+    </w:p>
+    <w:p>
+      <w:pPr>
+        <w:rPr>
+          <w:sz w:val="18"/>
+          <w:szCs w:val="18"/>
+        </w:rPr>
+      </w:pPr>
+      <w:r>
+        <w:rPr>
+          <w:sz w:val="18"/>
+          <w:szCs w:val="18"/>
+        </w:rPr>
+        <w:t>TOTAL:</w:t>
+      </w:r>
+      <w:r>
+        <w:rPr>
+          <w:sz w:val="18"/>
+          <w:szCs w:val="18"/>
+        </w:rPr>
+        <w:tab/>
+        <w:t>12/10</w:t>
+      </w:r>
+    </w:p>
+    <w:p>
+      <w:pPr>
+        <w:rPr>
+          <w:sz w:val="18"/>
+          <w:szCs w:val="18"/>
+        </w:rPr>
+      </w:pPr>
+    </w:p>
+    <w:p>
+      <w:pPr>
+        <w:rPr>
+          <w:sz w:val="18"/>
+          <w:szCs w:val="18"/>
+        </w:rPr>
+      </w:pPr>
+    </w:p>
+    <w:p>
+      <w:pPr>
+        <w:rPr>
+          <w:sz w:val="18"/>
+          <w:szCs w:val="18"/>
+        </w:rPr>
+      </w:pPr>
+    </w:p>
+    <w:p>
+      <w:pPr>
+        <w:rPr>
+          <w:sz w:val="18"/>
+          <w:szCs w:val="18"/>
+        </w:rPr>
+      </w:pPr>
+    </w:p>
+    <w:p>
+      <w:pPr>
+        <w:rPr>
+          <w:sz w:val="18"/>
+          <w:szCs w:val="18"/>
+        </w:rPr>
+      </w:pPr>
+    </w:p>
+    <w:p>
+      <w:pPr>
+        <w:rPr>
+          <w:sz w:val="18"/>
+          <w:szCs w:val="18"/>
         </w:rPr>
       </w:pPr>
     </w:p>
@@ -204,6 +717,7 @@
           <w:sz w:val="24"/>
           <w:szCs w:val="24"/>
         </w:rPr>
+        <w:lastRenderedPageBreak/>
         <w:t>LUDEÑA QUICHIMBO EDISON WILFRIDO</w:t>
       </w:r>
     </w:p>
@@ -220,7 +734,14 @@
           <w:sz w:val="24"/>
           <w:szCs w:val="24"/>
         </w:rPr>
-        <w:t>Inspector: César Galarza</w:t>
+        <w:t>I</w:t>
+      </w:r>
+      <w:r>
+        <w:rPr>
+          <w:sz w:val="24"/>
+          <w:szCs w:val="24"/>
+        </w:rPr>
+        <w:t>nspector: César Galarza</w:t>
       </w:r>
     </w:p>
     <w:p>
@@ -237,20 +758,20 @@
           <w:szCs w:val="24"/>
         </w:rPr>
         <w:drawing>
-          <wp:inline distT="114300" distB="114300" distL="114300" distR="114300" wp14:anchorId="45A9CD04" wp14:editId="1E2AEB3F">
+          <wp:inline distT="114300" distB="114300" distL="114300" distR="114300" wp14:anchorId="247876E0" wp14:editId="247876E1">
             <wp:extent cx="5731200" cy="3911600"/>
             <wp:effectExtent l="0" t="0" r="0" b="0"/>
-            <wp:docPr id="14" name="image15.jpg"/>
+            <wp:docPr id="14" name="image13.jpg"/>
             <wp:cNvGraphicFramePr/>
             <a:graphic xmlns:a="http://schemas.openxmlformats.org/drawingml/2006/main">
               <a:graphicData uri="http://schemas.openxmlformats.org/drawingml/2006/picture">
                 <pic:pic xmlns:pic="http://schemas.openxmlformats.org/drawingml/2006/picture">
                   <pic:nvPicPr>
-                    <pic:cNvPr id="0" name="image15.jpg"/>
+                    <pic:cNvPr id="0" name="image13.jpg"/>
                     <pic:cNvPicPr preferRelativeResize="0"/>
                   </pic:nvPicPr>
                   <pic:blipFill>
-                    <a:blip r:embed="rId5"/>
+                    <a:blip r:embed="rId6"/>
                     <a:srcRect/>
                     <a:stretch>
                       <a:fillRect/>
@@ -453,6 +974,13 @@
           <w:lang w:val="en-US"/>
         </w:rPr>
         <w:tab/>
+      </w:r>
+      <w:r>
+        <w:rPr>
+          <w:sz w:val="24"/>
+          <w:szCs w:val="24"/>
+          <w:lang w:val="en-US"/>
+        </w:rPr>
         <w:t>Correct class name - Correct attributes and methods</w:t>
       </w:r>
     </w:p>
@@ -504,6 +1032,25 @@
     </w:p>
     <w:p>
       <w:pPr>
+        <w:rPr>
+          <w:b/>
+          <w:sz w:val="24"/>
+          <w:szCs w:val="24"/>
+          <w:lang w:val="en-US"/>
+        </w:rPr>
+      </w:pPr>
+      <w:r>
+        <w:rPr>
+          <w:b/>
+          <w:sz w:val="24"/>
+          <w:szCs w:val="24"/>
+          <w:lang w:val="en-US"/>
+        </w:rPr>
+        <w:t>Relations:</w:t>
+      </w:r>
+    </w:p>
+    <w:p>
+      <w:pPr>
         <w:ind w:left="720"/>
         <w:rPr>
           <w:sz w:val="24"/>
@@ -511,14 +1058,312 @@
           <w:lang w:val="en-US"/>
         </w:rPr>
       </w:pPr>
-    </w:p>
-    <w:p>
-      <w:pPr>
+      <w:r>
+        <w:rPr>
+          <w:sz w:val="24"/>
+          <w:szCs w:val="24"/>
+          <w:lang w:val="en-US"/>
+        </w:rPr>
+        <w:t>POO - E</w:t>
+      </w:r>
+      <w:r>
+        <w:rPr>
+          <w:sz w:val="24"/>
+          <w:szCs w:val="24"/>
+          <w:lang w:val="en-US"/>
+        </w:rPr>
+        <w:tab/>
+        <w:t>0/1</w:t>
+      </w:r>
+      <w:r>
+        <w:rPr>
+          <w:sz w:val="24"/>
+          <w:szCs w:val="24"/>
+          <w:lang w:val="en-US"/>
+        </w:rPr>
+        <w:tab/>
+        <w:t>No relation</w:t>
+      </w:r>
+    </w:p>
+    <w:p>
+      <w:pPr>
+        <w:ind w:left="720"/>
+        <w:rPr>
+          <w:sz w:val="24"/>
+          <w:szCs w:val="24"/>
+          <w:lang w:val="en-US"/>
+        </w:rPr>
+      </w:pPr>
+      <w:r>
+        <w:rPr>
+          <w:sz w:val="24"/>
+          <w:szCs w:val="24"/>
+          <w:lang w:val="en-US"/>
+        </w:rPr>
+        <w:t>A -&gt; B</w:t>
+      </w:r>
+      <w:r>
+        <w:rPr>
+          <w:sz w:val="24"/>
+          <w:szCs w:val="24"/>
+          <w:lang w:val="en-US"/>
+        </w:rPr>
+        <w:tab/>
+      </w:r>
+      <w:r>
+        <w:rPr>
+          <w:sz w:val="24"/>
+          <w:szCs w:val="24"/>
+          <w:lang w:val="en-US"/>
+        </w:rPr>
+        <w:tab/>
+        <w:t>0.5/1</w:t>
+      </w:r>
+      <w:r>
+        <w:rPr>
+          <w:sz w:val="24"/>
+          <w:szCs w:val="24"/>
+          <w:lang w:val="en-US"/>
+        </w:rPr>
+        <w:tab/>
+        <w:t>Correct kind - No multiplicity</w:t>
+      </w:r>
+    </w:p>
+    <w:p>
+      <w:pPr>
+        <w:ind w:left="720"/>
+        <w:rPr>
+          <w:sz w:val="24"/>
+          <w:szCs w:val="24"/>
+          <w:lang w:val="en-US"/>
+        </w:rPr>
+      </w:pPr>
+      <w:r>
+        <w:rPr>
+          <w:sz w:val="24"/>
+          <w:szCs w:val="24"/>
+          <w:lang w:val="en-US"/>
+        </w:rPr>
+        <w:t>A -&gt; B</w:t>
+      </w:r>
+      <w:r>
+        <w:rPr>
+          <w:sz w:val="24"/>
+          <w:szCs w:val="24"/>
+          <w:lang w:val="en-US"/>
+        </w:rPr>
+        <w:tab/>
+      </w:r>
+      <w:r>
+        <w:rPr>
+          <w:sz w:val="24"/>
+          <w:szCs w:val="24"/>
+          <w:lang w:val="en-US"/>
+        </w:rPr>
+        <w:tab/>
+        <w:t>0.5/1</w:t>
+      </w:r>
+      <w:r>
+        <w:rPr>
+          <w:sz w:val="24"/>
+          <w:szCs w:val="24"/>
+          <w:lang w:val="en-US"/>
+        </w:rPr>
+        <w:tab/>
+        <w:t>Incorrect kind - Correct label</w:t>
+      </w:r>
+    </w:p>
+    <w:p>
+      <w:pPr>
+        <w:ind w:left="720"/>
+        <w:rPr>
+          <w:sz w:val="24"/>
+          <w:szCs w:val="24"/>
+          <w:lang w:val="en-US"/>
+        </w:rPr>
+      </w:pPr>
+      <w:r>
+        <w:rPr>
+          <w:sz w:val="24"/>
+          <w:szCs w:val="24"/>
+          <w:lang w:val="en-US"/>
+        </w:rPr>
+        <w:t>E -&gt; A</w:t>
+      </w:r>
+      <w:r>
+        <w:rPr>
+          <w:sz w:val="24"/>
+          <w:szCs w:val="24"/>
+          <w:lang w:val="en-US"/>
+        </w:rPr>
+        <w:tab/>
+      </w:r>
+      <w:r>
+        <w:rPr>
+          <w:sz w:val="24"/>
+          <w:szCs w:val="24"/>
+          <w:lang w:val="en-US"/>
+        </w:rPr>
+        <w:tab/>
+        <w:t>0/1</w:t>
+      </w:r>
+      <w:r>
+        <w:rPr>
+          <w:sz w:val="24"/>
+          <w:szCs w:val="24"/>
+          <w:lang w:val="en-US"/>
+        </w:rPr>
+        <w:tab/>
+        <w:t>No relat</w:t>
+      </w:r>
+      <w:r>
+        <w:rPr>
+          <w:sz w:val="24"/>
+          <w:szCs w:val="24"/>
+          <w:lang w:val="en-US"/>
+        </w:rPr>
+        <w:t>ion</w:t>
+      </w:r>
+    </w:p>
+    <w:p>
+      <w:pPr>
+        <w:ind w:left="720"/>
+        <w:rPr>
+          <w:sz w:val="24"/>
+          <w:szCs w:val="24"/>
+          <w:lang w:val="en-US"/>
+        </w:rPr>
+      </w:pPr>
+      <w:r>
+        <w:rPr>
+          <w:sz w:val="24"/>
+          <w:szCs w:val="24"/>
+          <w:lang w:val="en-US"/>
+        </w:rPr>
+        <w:t>E -&gt; B</w:t>
+      </w:r>
+      <w:r>
+        <w:rPr>
+          <w:sz w:val="24"/>
+          <w:szCs w:val="24"/>
+          <w:lang w:val="en-US"/>
+        </w:rPr>
+        <w:tab/>
+      </w:r>
+      <w:r>
+        <w:rPr>
+          <w:sz w:val="24"/>
+          <w:szCs w:val="24"/>
+          <w:lang w:val="en-US"/>
+        </w:rPr>
+        <w:tab/>
+        <w:t>1/1</w:t>
+      </w:r>
+      <w:r>
+        <w:rPr>
+          <w:sz w:val="24"/>
+          <w:szCs w:val="24"/>
+          <w:lang w:val="en-US"/>
+        </w:rPr>
+        <w:tab/>
+        <w:t>Correct kind - Correct label</w:t>
+      </w:r>
+    </w:p>
+    <w:p>
+      <w:pPr>
+        <w:ind w:left="720"/>
+        <w:rPr>
+          <w:sz w:val="24"/>
+          <w:szCs w:val="24"/>
+          <w:lang w:val="en-US"/>
+        </w:rPr>
+      </w:pPr>
+      <w:r>
+        <w:rPr>
+          <w:sz w:val="24"/>
+          <w:szCs w:val="24"/>
+          <w:lang w:val="en-US"/>
+        </w:rPr>
+        <w:t>E -&gt; C</w:t>
+      </w:r>
+      <w:r>
+        <w:rPr>
+          <w:sz w:val="24"/>
+          <w:szCs w:val="24"/>
+          <w:lang w:val="en-US"/>
+        </w:rPr>
+        <w:tab/>
+      </w:r>
+      <w:r>
+        <w:rPr>
+          <w:sz w:val="24"/>
+          <w:szCs w:val="24"/>
+          <w:lang w:val="en-US"/>
+        </w:rPr>
+        <w:tab/>
+        <w:t>0.5/1</w:t>
+      </w:r>
+      <w:r>
+        <w:rPr>
+          <w:sz w:val="24"/>
+          <w:szCs w:val="24"/>
+          <w:lang w:val="en-US"/>
+        </w:rPr>
+        <w:tab/>
+        <w:t>Incorrect kind - Correct label</w:t>
+      </w:r>
+    </w:p>
+    <w:p>
+      <w:pPr>
+        <w:ind w:left="720"/>
+        <w:rPr>
+          <w:sz w:val="24"/>
+          <w:szCs w:val="24"/>
+          <w:lang w:val="en-US"/>
+        </w:rPr>
+      </w:pPr>
+      <w:r>
+        <w:rPr>
+          <w:sz w:val="24"/>
+          <w:szCs w:val="24"/>
+          <w:lang w:val="en-US"/>
+        </w:rPr>
+        <w:t>C -&gt; B</w:t>
+      </w:r>
+      <w:r>
+        <w:rPr>
+          <w:sz w:val="24"/>
+          <w:szCs w:val="24"/>
+          <w:lang w:val="en-US"/>
+        </w:rPr>
+        <w:tab/>
+      </w:r>
+      <w:r>
+        <w:rPr>
+          <w:sz w:val="24"/>
+          <w:szCs w:val="24"/>
+          <w:lang w:val="en-US"/>
+        </w:rPr>
+        <w:tab/>
+        <w:t>0.5/1</w:t>
+      </w:r>
+      <w:r>
+        <w:rPr>
+          <w:sz w:val="24"/>
+          <w:szCs w:val="24"/>
+          <w:lang w:val="en-US"/>
+        </w:rPr>
+        <w:tab/>
+        <w:t>Incorrect kind - Correct label</w:t>
+      </w:r>
+    </w:p>
+    <w:p>
+      <w:pPr>
+        <w:ind w:left="720"/>
         <w:rPr>
           <w:b/>
           <w:sz w:val="24"/>
           <w:szCs w:val="24"/>
-          <w:lang w:val="en-US"/>
         </w:rPr>
       </w:pPr>
       <w:r>
@@ -526,338 +1371,26 @@
           <w:b/>
           <w:sz w:val="24"/>
           <w:szCs w:val="24"/>
-          <w:lang w:val="en-US"/>
-        </w:rPr>
-        <w:lastRenderedPageBreak/>
-        <w:t>Relations:</w:t>
-      </w:r>
-    </w:p>
-    <w:p>
-      <w:pPr>
-        <w:ind w:left="720"/>
-        <w:rPr>
-          <w:sz w:val="24"/>
-          <w:szCs w:val="24"/>
-          <w:lang w:val="en-US"/>
-        </w:rPr>
-      </w:pPr>
-      <w:r>
-        <w:rPr>
-          <w:sz w:val="24"/>
-          <w:szCs w:val="24"/>
-          <w:lang w:val="en-US"/>
-        </w:rPr>
-        <w:t>POO - E</w:t>
-      </w:r>
-      <w:r>
-        <w:rPr>
-          <w:sz w:val="24"/>
-          <w:szCs w:val="24"/>
-          <w:lang w:val="en-US"/>
-        </w:rPr>
-        <w:tab/>
-        <w:t>0/1</w:t>
-      </w:r>
-      <w:r>
-        <w:rPr>
-          <w:sz w:val="24"/>
-          <w:szCs w:val="24"/>
-          <w:lang w:val="en-US"/>
-        </w:rPr>
-        <w:tab/>
-        <w:t>No relation</w:t>
-      </w:r>
-    </w:p>
-    <w:p>
-      <w:pPr>
-        <w:ind w:left="720"/>
-        <w:rPr>
-          <w:sz w:val="24"/>
-          <w:szCs w:val="24"/>
-          <w:lang w:val="en-US"/>
-        </w:rPr>
-      </w:pPr>
-      <w:r>
-        <w:rPr>
-          <w:sz w:val="24"/>
-          <w:szCs w:val="24"/>
-          <w:lang w:val="en-US"/>
-        </w:rPr>
-        <w:t>A -&gt; B</w:t>
-      </w:r>
-      <w:r>
-        <w:rPr>
-          <w:sz w:val="24"/>
-          <w:szCs w:val="24"/>
-          <w:lang w:val="en-US"/>
-        </w:rPr>
-        <w:tab/>
-      </w:r>
-      <w:r>
-        <w:rPr>
-          <w:sz w:val="24"/>
-          <w:szCs w:val="24"/>
-          <w:lang w:val="en-US"/>
-        </w:rPr>
-        <w:tab/>
-        <w:t>0.5/1</w:t>
-      </w:r>
-      <w:r>
-        <w:rPr>
-          <w:sz w:val="24"/>
-          <w:szCs w:val="24"/>
-          <w:lang w:val="en-US"/>
-        </w:rPr>
-        <w:tab/>
-        <w:t>Correct kind - No multiplicity</w:t>
-      </w:r>
-    </w:p>
-    <w:p>
-      <w:pPr>
-        <w:ind w:left="720"/>
-        <w:rPr>
-          <w:sz w:val="24"/>
-          <w:szCs w:val="24"/>
-          <w:lang w:val="en-US"/>
-        </w:rPr>
-      </w:pPr>
-      <w:r>
-        <w:rPr>
-          <w:sz w:val="24"/>
-          <w:szCs w:val="24"/>
-          <w:lang w:val="en-US"/>
-        </w:rPr>
-        <w:t>A -&gt; B</w:t>
-      </w:r>
-      <w:r>
-        <w:rPr>
-          <w:sz w:val="24"/>
-          <w:szCs w:val="24"/>
-          <w:lang w:val="en-US"/>
-        </w:rPr>
-        <w:tab/>
-      </w:r>
-      <w:r>
-        <w:rPr>
-          <w:sz w:val="24"/>
-          <w:szCs w:val="24"/>
-          <w:lang w:val="en-US"/>
-        </w:rPr>
-        <w:tab/>
-        <w:t>0.5/1</w:t>
-      </w:r>
-      <w:r>
-        <w:rPr>
-          <w:sz w:val="24"/>
-          <w:szCs w:val="24"/>
-          <w:lang w:val="en-US"/>
-        </w:rPr>
-        <w:tab/>
-        <w:t>Incorrect kind - Correct label</w:t>
-      </w:r>
-    </w:p>
-    <w:p>
-      <w:pPr>
-        <w:ind w:left="720"/>
-        <w:rPr>
-          <w:sz w:val="24"/>
-          <w:szCs w:val="24"/>
-          <w:lang w:val="en-US"/>
-        </w:rPr>
-      </w:pPr>
-      <w:r>
-        <w:rPr>
-          <w:sz w:val="24"/>
-          <w:szCs w:val="24"/>
-          <w:lang w:val="en-US"/>
-        </w:rPr>
-        <w:t>E -&gt; A</w:t>
-      </w:r>
-      <w:r>
-        <w:rPr>
-          <w:sz w:val="24"/>
-          <w:szCs w:val="24"/>
-          <w:lang w:val="en-US"/>
-        </w:rPr>
-        <w:tab/>
-      </w:r>
-      <w:r>
-        <w:rPr>
-          <w:sz w:val="24"/>
-          <w:szCs w:val="24"/>
-          <w:lang w:val="en-US"/>
-        </w:rPr>
-        <w:tab/>
-        <w:t>0/1</w:t>
-      </w:r>
-      <w:r>
-        <w:rPr>
-          <w:sz w:val="24"/>
-          <w:szCs w:val="24"/>
-          <w:lang w:val="en-US"/>
-        </w:rPr>
-        <w:tab/>
-        <w:t>No relation</w:t>
-      </w:r>
-    </w:p>
-    <w:p>
-      <w:pPr>
-        <w:ind w:left="720"/>
-        <w:rPr>
-          <w:sz w:val="24"/>
-          <w:szCs w:val="24"/>
-          <w:lang w:val="en-US"/>
-        </w:rPr>
-      </w:pPr>
-      <w:r>
-        <w:rPr>
-          <w:sz w:val="24"/>
-          <w:szCs w:val="24"/>
-          <w:lang w:val="en-US"/>
-        </w:rPr>
-        <w:t>E -&gt; B</w:t>
-      </w:r>
-      <w:r>
-        <w:rPr>
-          <w:sz w:val="24"/>
-          <w:szCs w:val="24"/>
-          <w:lang w:val="en-US"/>
-        </w:rPr>
-        <w:tab/>
-      </w:r>
-      <w:r>
-        <w:rPr>
-          <w:sz w:val="24"/>
-          <w:szCs w:val="24"/>
-          <w:lang w:val="en-US"/>
-        </w:rPr>
-        <w:tab/>
-        <w:t>1/1</w:t>
-      </w:r>
-      <w:r>
-        <w:rPr>
-          <w:sz w:val="24"/>
-          <w:szCs w:val="24"/>
-          <w:lang w:val="en-US"/>
-        </w:rPr>
-        <w:tab/>
-        <w:t>Correct kind - Correct label</w:t>
-      </w:r>
-    </w:p>
-    <w:p>
-      <w:pPr>
-        <w:ind w:left="720"/>
-        <w:rPr>
-          <w:sz w:val="24"/>
-          <w:szCs w:val="24"/>
-          <w:lang w:val="en-US"/>
-        </w:rPr>
-      </w:pPr>
-      <w:r>
-        <w:rPr>
-          <w:sz w:val="24"/>
-          <w:szCs w:val="24"/>
-          <w:lang w:val="en-US"/>
-        </w:rPr>
-        <w:t>E -&gt; C</w:t>
-      </w:r>
-      <w:r>
-        <w:rPr>
-          <w:sz w:val="24"/>
-          <w:szCs w:val="24"/>
-          <w:lang w:val="en-US"/>
-        </w:rPr>
-        <w:tab/>
-      </w:r>
-      <w:r>
-        <w:rPr>
-          <w:sz w:val="24"/>
-          <w:szCs w:val="24"/>
-          <w:lang w:val="en-US"/>
-        </w:rPr>
-        <w:tab/>
-        <w:t>0.5/1</w:t>
-      </w:r>
-      <w:r>
-        <w:rPr>
-          <w:sz w:val="24"/>
-          <w:szCs w:val="24"/>
-          <w:lang w:val="en-US"/>
-        </w:rPr>
-        <w:tab/>
-        <w:t>Incorrect kind - Correct label</w:t>
-      </w:r>
-    </w:p>
-    <w:p>
-      <w:pPr>
-        <w:ind w:left="720"/>
-        <w:rPr>
-          <w:sz w:val="24"/>
-          <w:szCs w:val="24"/>
-          <w:lang w:val="en-US"/>
-        </w:rPr>
-      </w:pPr>
-      <w:r>
-        <w:rPr>
-          <w:sz w:val="24"/>
-          <w:szCs w:val="24"/>
-          <w:lang w:val="en-US"/>
-        </w:rPr>
-        <w:t>C -&gt; B</w:t>
-      </w:r>
-      <w:r>
-        <w:rPr>
-          <w:sz w:val="24"/>
-          <w:szCs w:val="24"/>
-          <w:lang w:val="en-US"/>
-        </w:rPr>
-        <w:tab/>
-      </w:r>
-      <w:r>
-        <w:rPr>
-          <w:sz w:val="24"/>
-          <w:szCs w:val="24"/>
-          <w:lang w:val="en-US"/>
-        </w:rPr>
-        <w:tab/>
-        <w:t>0.5/1</w:t>
-      </w:r>
-      <w:r>
-        <w:rPr>
-          <w:sz w:val="24"/>
-          <w:szCs w:val="24"/>
-          <w:lang w:val="en-US"/>
-        </w:rPr>
-        <w:tab/>
-        <w:t>Incorrect kind - Correct label</w:t>
-      </w:r>
-    </w:p>
-    <w:p>
-      <w:pPr>
-        <w:ind w:left="720"/>
+        </w:rPr>
+        <w:t>TOTAL:</w:t>
+      </w:r>
+      <w:r>
         <w:rPr>
           <w:b/>
           <w:sz w:val="24"/>
           <w:szCs w:val="24"/>
         </w:rPr>
-      </w:pPr>
-      <w:r>
-        <w:rPr>
-          <w:b/>
-          <w:sz w:val="24"/>
-          <w:szCs w:val="24"/>
-        </w:rPr>
-        <w:t>TOTAL:</w:t>
-      </w:r>
-      <w:r>
-        <w:rPr>
-          <w:b/>
-          <w:sz w:val="24"/>
-          <w:szCs w:val="24"/>
-        </w:rPr>
         <w:tab/>
         <w:t>7/10</w:t>
       </w:r>
+    </w:p>
+    <w:p>
+      <w:pPr>
+        <w:rPr>
+          <w:sz w:val="24"/>
+          <w:szCs w:val="24"/>
+        </w:rPr>
+      </w:pPr>
     </w:p>
     <w:p>
       <w:pPr>
@@ -881,9 +1414,9 @@
 <file path=word/numbering.xml><?xml version="1.0" encoding="utf-8"?>
 <w:numbering xmlns:wpc="http://schemas.microsoft.com/office/word/2010/wordprocessingCanvas" xmlns:cx="http://schemas.microsoft.com/office/drawing/2014/chartex" xmlns:cx1="http://schemas.microsoft.com/office/drawing/2015/9/8/chartex" xmlns:cx2="http://schemas.microsoft.com/office/drawing/2015/10/21/chartex" xmlns:cx3="http://schemas.microsoft.com/office/drawing/2016/5/9/chartex" xmlns:cx4="http://schemas.microsoft.com/office/drawing/2016/5/10/chartex" xmlns:cx5="http://schemas.microsoft.com/office/drawing/2016/5/11/chartex" xmlns:cx6="http://schemas.microsoft.com/office/drawing/2016/5/12/chartex" xmlns:cx7="http://schemas.microsoft.com/office/drawing/2016/5/13/chartex" xmlns:cx8="http://schemas.microsoft.com/office/drawing/2016/5/14/chartex" xmlns:mc="http://schemas.openxmlformats.org/markup-compatibility/2006" xmlns:aink="http://schemas.microsoft.com/office/drawing/2016/ink" xmlns:am3d="http://schemas.microsoft.com/office/drawing/2017/model3d" xmlns:o="urn:schemas-microsoft-com:office:office" xmlns:oel="http://schemas.microsoft.com/office/2019/extlst" xmlns:r="http://schemas.openxmlformats.org/officeDocument/2006/relationships" xmlns:m="http://schemas.openxmlformats.org/officeDocument/2006/math" xmlns:v="urn:schemas-microsoft-com:vml" xmlns:wp14="http://schemas.microsoft.com/office/word/2010/wordprocessingDrawing" xmlns:wp="http://schemas.openxmlformats.org/drawingml/2006/wordprocessingDrawing" xmlns:w10="urn:schemas-microsoft-com:office:word" xmlns:w="http://schemas.openxmlformats.org/wordprocessingml/2006/main" xmlns:w14="http://schemas.microsoft.com/office/word/2010/wordml" xmlns:w15="http://schemas.microsoft.com/office/word/2012/wordml" xmlns:w16cex="http://schemas.microsoft.com/office/word/2018/wordml/cex" xmlns:w16cid="http://schemas.microsoft.com/office/word/2016/wordml/cid" xmlns:w16="http://schemas.microsoft.com/office/word/2018/wordml" xmlns:w16sdtdh="http://schemas.microsoft.com/office/word/2020/wordml/sdtdatahash" xmlns:w16se="http://schemas.microsoft.com/office/word/2015/wordml/symex" xmlns:wpg="http://schemas.microsoft.com/office/word/2010/wordprocessingGroup" xmlns:wpi="http://schemas.microsoft.com/office/word/2010/wordprocessingInk" xmlns:wne="http://schemas.microsoft.com/office/word/2006/wordml" xmlns:wps="http://schemas.microsoft.com/office/word/2010/wordprocessingShape" mc:Ignorable="w14 w15 w16se w16cid w16 w16cex w16sdtdh wp14">
   <w:abstractNum w:abstractNumId="0" w15:restartNumberingAfterBreak="0">
-    <w:nsid w:val="172D4DCC"/>
+    <w:nsid w:val="3C3F7DE7"/>
     <w:multiLevelType w:val="multilevel"/>
-    <w:tmpl w:val="9F620E2E"/>
+    <w:tmpl w:val="9602492E"/>
     <w:lvl w:ilvl="0">
       <w:start w:val="1"/>
       <w:numFmt w:val="decimal"/>
@@ -994,9 +1527,9 @@
     </w:lvl>
   </w:abstractNum>
   <w:abstractNum w:abstractNumId="1" w15:restartNumberingAfterBreak="0">
-    <w:nsid w:val="6AC544D1"/>
+    <w:nsid w:val="6C930E82"/>
     <w:multiLevelType w:val="hybridMultilevel"/>
-    <w:tmpl w:val="EF427B76"/>
+    <w:tmpl w:val="E604C7D4"/>
     <w:lvl w:ilvl="0" w:tplc="300A000F">
       <w:start w:val="7"/>
       <w:numFmt w:val="decimal"/>
@@ -1082,10 +1615,10 @@
       </w:pPr>
     </w:lvl>
   </w:abstractNum>
-  <w:num w:numId="1" w16cid:durableId="1792243043">
+  <w:num w:numId="1" w16cid:durableId="332144732">
     <w:abstractNumId w:val="0"/>
   </w:num>
-  <w:num w:numId="2" w16cid:durableId="314382113">
+  <w:num w:numId="2" w16cid:durableId="403264670">
     <w:abstractNumId w:val="1"/>
   </w:num>
 </w:numbering>
@@ -1679,7 +2212,7 @@
     <w:basedOn w:val="Normal"/>
     <w:uiPriority w:val="34"/>
     <w:qFormat/>
-    <w:rsid w:val="00B00BC9"/>
+    <w:rsid w:val="00B65884"/>
     <w:pPr>
       <w:ind w:left="720"/>
       <w:contextualSpacing/>

</xml_diff>